<commit_message>
automatic test to be updated, tests, gamempdb done editing, game runs smoothly
</commit_message>
<xml_diff>
--- a/COMP2100_scenario.docx
+++ b/COMP2100_scenario.docx
@@ -497,7 +497,19 @@
         <w:rPr>
           <w:rFonts w:ascii="맑은 고딕" w:eastAsia="맑은 고딕" w:hAnsi="맑은 고딕" w:cs="맑은 고딕"/>
         </w:rPr>
-        <w:t xml:space="preserve">You walked further upstairs and while you walk around fifth floor, you found someone resting in the bed between the curtains in the hospital room. </w:t>
+        <w:t>You walked further upstairs and while you walk around f</w:t>
+      </w:r>
+      <w:r>
+        <w:rPr>
+          <w:rFonts w:ascii="맑은 고딕" w:eastAsia="맑은 고딕" w:hAnsi="맑은 고딕" w:cs="맑은 고딕" w:hint="eastAsia"/>
+        </w:rPr>
+        <w:t>ourth</w:t>
+      </w:r>
+      <w:r>
+        <w:rPr>
+          <w:rFonts w:ascii="맑은 고딕" w:eastAsia="맑은 고딕" w:hAnsi="맑은 고딕" w:cs="맑은 고딕"/>
+        </w:rPr>
+        <w:t xml:space="preserve"> floor, you found someone resting in the bed between the curtains in the hospital room. </w:t>
       </w:r>
     </w:p>
     <w:p>
@@ -745,161 +757,167 @@
         </w:rPr>
         <w:t xml:space="preserve">notice </w:t>
       </w:r>
+      <w:r>
+        <w:rPr>
+          <w:rFonts w:ascii="맑은 고딕" w:eastAsia="맑은 고딕" w:hAnsi="맑은 고딕" w:cs="맑은 고딕"/>
+        </w:rPr>
+        <w:t>you yet. (</w:t>
+      </w:r>
+      <w:proofErr w:type="gramStart"/>
+      <w:r>
+        <w:rPr>
+          <w:rFonts w:ascii="맑은 고딕" w:eastAsia="맑은 고딕" w:hAnsi="맑은 고딕" w:cs="맑은 고딕"/>
+        </w:rPr>
+        <w:t>approach/ignore</w:t>
+      </w:r>
+      <w:proofErr w:type="gramEnd"/>
+      <w:r>
+        <w:rPr>
+          <w:rFonts w:ascii="맑은 고딕" w:eastAsia="맑은 고딕" w:hAnsi="맑은 고딕" w:cs="맑은 고딕"/>
+        </w:rPr>
+        <w:t xml:space="preserve">) You tapped him on the shoulder and asked what he was doing. He turned out to be a hunter, and stopped by this cottage to find for a useful weapon. He told you that he found AR-15 style 12 gauge with muzzle flash and 2 mags with 10 round </w:t>
+      </w:r>
+      <w:proofErr w:type="gramStart"/>
+      <w:r>
+        <w:rPr>
+          <w:rFonts w:ascii="맑은 고딕" w:eastAsia="맑은 고딕" w:hAnsi="맑은 고딕" w:cs="맑은 고딕"/>
+        </w:rPr>
+        <w:t>capacity</w:t>
+      </w:r>
+      <w:proofErr w:type="gramEnd"/>
+      <w:r>
+        <w:rPr>
+          <w:rFonts w:ascii="맑은 고딕" w:eastAsia="맑은 고딕" w:hAnsi="맑은 고딕" w:cs="맑은 고딕"/>
+        </w:rPr>
+        <w:t xml:space="preserve"> in the room. Thinking it would be great to accompany him, I suggested that we go get a vaccine together, and he said yes.</w:t>
+      </w:r>
+    </w:p>
+    <w:p>
+      <w:pPr>
+        <w:jc w:val="left"/>
+        <w:rPr>
+          <w:rFonts w:ascii="맑은 고딕" w:eastAsia="맑은 고딕" w:hAnsi="맑은 고딕" w:cs="맑은 고딕"/>
+        </w:rPr>
+      </w:pPr>
+      <w:proofErr w:type="gramStart"/>
+      <w:r>
+        <w:rPr>
+          <w:rFonts w:ascii="맑은 고딕" w:eastAsia="맑은 고딕" w:hAnsi="맑은 고딕" w:cs="맑은 고딕"/>
+        </w:rPr>
+        <w:t>ignore</w:t>
+      </w:r>
+      <w:proofErr w:type="gramEnd"/>
+      <w:r>
+        <w:rPr>
+          <w:rFonts w:ascii="맑은 고딕" w:eastAsia="맑은 고딕" w:hAnsi="맑은 고딕" w:cs="맑은 고딕"/>
+        </w:rPr>
+        <w:t xml:space="preserve">: Seeing the size of a man, you </w:t>
+      </w:r>
+      <w:proofErr w:type="spellStart"/>
+      <w:r>
+        <w:rPr>
+          <w:rFonts w:ascii="맑은 고딕" w:eastAsia="맑은 고딕" w:hAnsi="맑은 고딕" w:cs="맑은 고딕"/>
+        </w:rPr>
+        <w:t>realised</w:t>
+      </w:r>
+      <w:proofErr w:type="spellEnd"/>
+      <w:r>
+        <w:rPr>
+          <w:rFonts w:ascii="맑은 고딕" w:eastAsia="맑은 고딕" w:hAnsi="맑은 고딕" w:cs="맑은 고딕"/>
+        </w:rPr>
+        <w:t xml:space="preserve"> there is no way to win him if you got into a fight. Hence, you quietly closed the door.</w:t>
+      </w:r>
+    </w:p>
+    <w:p>
+      <w:pPr>
+        <w:jc w:val="left"/>
+        <w:rPr>
+          <w:rFonts w:ascii="맑은 고딕" w:eastAsia="맑은 고딕" w:hAnsi="맑은 고딕" w:cs="맑은 고딕"/>
+        </w:rPr>
+      </w:pPr>
+      <w:r>
+        <w:rPr>
+          <w:rFonts w:ascii="맑은 고딕" w:eastAsia="맑은 고딕" w:hAnsi="맑은 고딕" w:cs="맑은 고딕"/>
+          <w:u w:val="single"/>
+        </w:rPr>
+        <w:t>Road</w:t>
+      </w:r>
+      <w:r>
+        <w:rPr>
+          <w:rFonts w:ascii="맑은 고딕" w:eastAsia="맑은 고딕" w:hAnsi="맑은 고딕" w:cs="맑은 고딕"/>
+        </w:rPr>
+        <w:t>: You are walking down the street looking for an accessible building.</w:t>
+      </w:r>
+    </w:p>
+    <w:p>
+      <w:pPr>
+        <w:jc w:val="left"/>
+        <w:rPr>
+          <w:rFonts w:ascii="맑은 고딕" w:eastAsia="맑은 고딕" w:hAnsi="맑은 고딕" w:cs="맑은 고딕"/>
+        </w:rPr>
+      </w:pPr>
+      <w:r>
+        <w:rPr>
+          <w:rFonts w:ascii="맑은 고딕" w:eastAsia="맑은 고딕" w:hAnsi="맑은 고딕" w:cs="맑은 고딕"/>
+          <w:u w:val="single"/>
+        </w:rPr>
+        <w:t>Encounter zombie</w:t>
+      </w:r>
+      <w:r>
+        <w:rPr>
+          <w:rFonts w:ascii="맑은 고딕" w:eastAsia="맑은 고딕" w:hAnsi="맑은 고딕" w:cs="맑은 고딕"/>
+        </w:rPr>
+        <w:t xml:space="preserve">: You heard the crackling sound coming from chewing pieces of meat and bones. You are feeling short of breath and barely swallowing saliva. Panic-stricken for a moment, you unconsciously dropped onto the floor and your palms touched the rough ground full of dust, but could not even </w:t>
+      </w:r>
+      <w:proofErr w:type="spellStart"/>
+      <w:r>
+        <w:rPr>
+          <w:rFonts w:ascii="맑은 고딕" w:eastAsia="맑은 고딕" w:hAnsi="맑은 고딕" w:cs="맑은 고딕"/>
+        </w:rPr>
+        <w:t>realise</w:t>
+      </w:r>
+      <w:proofErr w:type="spellEnd"/>
+      <w:r>
+        <w:rPr>
+          <w:rFonts w:ascii="맑은 고딕" w:eastAsia="맑은 고딕" w:hAnsi="맑은 고딕" w:cs="맑은 고딕"/>
+        </w:rPr>
+        <w:t xml:space="preserve"> it.</w:t>
+      </w:r>
+    </w:p>
+    <w:p>
+      <w:pPr>
+        <w:jc w:val="left"/>
+        <w:rPr>
+          <w:rFonts w:ascii="맑은 고딕" w:eastAsia="맑은 고딕" w:hAnsi="맑은 고딕" w:cs="맑은 고딕"/>
+        </w:rPr>
+      </w:pPr>
+      <w:r>
+        <w:rPr>
+          <w:rFonts w:ascii="맑은 고딕" w:eastAsia="맑은 고딕" w:hAnsi="맑은 고딕" w:cs="맑은 고딕"/>
+        </w:rPr>
+        <w:t>You saw the zombie attacking someone, so you stepped back into the bush falteringly. You took a deep breath to calm down, and looked at the zombie to decide whether to fight or not. (</w:t>
+      </w:r>
+      <w:proofErr w:type="gramStart"/>
+      <w:r>
+        <w:rPr>
+          <w:rFonts w:ascii="맑은 고딕" w:eastAsia="맑은 고딕" w:hAnsi="맑은 고딕" w:cs="맑은 고딕"/>
+        </w:rPr>
+        <w:t>fight/ignore</w:t>
+      </w:r>
+      <w:proofErr w:type="gramEnd"/>
+      <w:r>
+        <w:rPr>
+          <w:rFonts w:ascii="맑은 고딕" w:eastAsia="맑은 고딕" w:hAnsi="맑은 고딕" w:cs="맑은 고딕"/>
+        </w:rPr>
+        <w:t>) After deciding that you wo</w:t>
+      </w:r>
       <w:bookmarkStart w:id="0" w:name="_GoBack"/>
       <w:bookmarkEnd w:id="0"/>
       <w:r>
         <w:rPr>
           <w:rFonts w:ascii="맑은 고딕" w:eastAsia="맑은 고딕" w:hAnsi="맑은 고딕" w:cs="맑은 고딕"/>
         </w:rPr>
-        <w:t>you yet. (</w:t>
-      </w:r>
-      <w:proofErr w:type="gramStart"/>
-      <w:r>
-        <w:rPr>
-          <w:rFonts w:ascii="맑은 고딕" w:eastAsia="맑은 고딕" w:hAnsi="맑은 고딕" w:cs="맑은 고딕"/>
-        </w:rPr>
-        <w:t>approach/ignore</w:t>
-      </w:r>
-      <w:proofErr w:type="gramEnd"/>
-      <w:r>
-        <w:rPr>
-          <w:rFonts w:ascii="맑은 고딕" w:eastAsia="맑은 고딕" w:hAnsi="맑은 고딕" w:cs="맑은 고딕"/>
-        </w:rPr>
-        <w:t xml:space="preserve">) You tapped him on the shoulder and asked what he was doing. He turned out to be a hunter, and stopped by this cottage to find for a useful weapon. He told you that he found AR-15 style 12 gauge with muzzle flash and 2 mags with 10 round </w:t>
-      </w:r>
-      <w:proofErr w:type="gramStart"/>
-      <w:r>
-        <w:rPr>
-          <w:rFonts w:ascii="맑은 고딕" w:eastAsia="맑은 고딕" w:hAnsi="맑은 고딕" w:cs="맑은 고딕"/>
-        </w:rPr>
-        <w:t>capacity</w:t>
-      </w:r>
-      <w:proofErr w:type="gramEnd"/>
-      <w:r>
-        <w:rPr>
-          <w:rFonts w:ascii="맑은 고딕" w:eastAsia="맑은 고딕" w:hAnsi="맑은 고딕" w:cs="맑은 고딕"/>
-        </w:rPr>
-        <w:t xml:space="preserve"> in the room. Thinking it would be great to accompany him, I suggested that we go get a vaccine together, and he said yes.</w:t>
-      </w:r>
-    </w:p>
-    <w:p>
-      <w:pPr>
-        <w:jc w:val="left"/>
-        <w:rPr>
-          <w:rFonts w:ascii="맑은 고딕" w:eastAsia="맑은 고딕" w:hAnsi="맑은 고딕" w:cs="맑은 고딕"/>
-        </w:rPr>
-      </w:pPr>
-      <w:proofErr w:type="gramStart"/>
-      <w:r>
-        <w:rPr>
-          <w:rFonts w:ascii="맑은 고딕" w:eastAsia="맑은 고딕" w:hAnsi="맑은 고딕" w:cs="맑은 고딕"/>
-        </w:rPr>
-        <w:t>ignore</w:t>
-      </w:r>
-      <w:proofErr w:type="gramEnd"/>
-      <w:r>
-        <w:rPr>
-          <w:rFonts w:ascii="맑은 고딕" w:eastAsia="맑은 고딕" w:hAnsi="맑은 고딕" w:cs="맑은 고딕"/>
-        </w:rPr>
-        <w:t xml:space="preserve">: Seeing the size of a man, you </w:t>
-      </w:r>
-      <w:proofErr w:type="spellStart"/>
-      <w:r>
-        <w:rPr>
-          <w:rFonts w:ascii="맑은 고딕" w:eastAsia="맑은 고딕" w:hAnsi="맑은 고딕" w:cs="맑은 고딕"/>
-        </w:rPr>
-        <w:t>realised</w:t>
-      </w:r>
-      <w:proofErr w:type="spellEnd"/>
-      <w:r>
-        <w:rPr>
-          <w:rFonts w:ascii="맑은 고딕" w:eastAsia="맑은 고딕" w:hAnsi="맑은 고딕" w:cs="맑은 고딕"/>
-        </w:rPr>
-        <w:t xml:space="preserve"> there is no way to win him if you got into a fight. Hence, you quietly closed the door.</w:t>
-      </w:r>
-    </w:p>
-    <w:p>
-      <w:pPr>
-        <w:jc w:val="left"/>
-        <w:rPr>
-          <w:rFonts w:ascii="맑은 고딕" w:eastAsia="맑은 고딕" w:hAnsi="맑은 고딕" w:cs="맑은 고딕"/>
-        </w:rPr>
-      </w:pPr>
-      <w:r>
-        <w:rPr>
-          <w:rFonts w:ascii="맑은 고딕" w:eastAsia="맑은 고딕" w:hAnsi="맑은 고딕" w:cs="맑은 고딕"/>
-          <w:u w:val="single"/>
-        </w:rPr>
-        <w:t>Road</w:t>
-      </w:r>
-      <w:r>
-        <w:rPr>
-          <w:rFonts w:ascii="맑은 고딕" w:eastAsia="맑은 고딕" w:hAnsi="맑은 고딕" w:cs="맑은 고딕"/>
-        </w:rPr>
-        <w:t>: You are walking down the street looking for an accessible building.</w:t>
-      </w:r>
-    </w:p>
-    <w:p>
-      <w:pPr>
-        <w:jc w:val="left"/>
-        <w:rPr>
-          <w:rFonts w:ascii="맑은 고딕" w:eastAsia="맑은 고딕" w:hAnsi="맑은 고딕" w:cs="맑은 고딕"/>
-        </w:rPr>
-      </w:pPr>
-      <w:r>
-        <w:rPr>
-          <w:rFonts w:ascii="맑은 고딕" w:eastAsia="맑은 고딕" w:hAnsi="맑은 고딕" w:cs="맑은 고딕"/>
-          <w:u w:val="single"/>
-        </w:rPr>
-        <w:t>Encounter zombie</w:t>
-      </w:r>
-      <w:r>
-        <w:rPr>
-          <w:rFonts w:ascii="맑은 고딕" w:eastAsia="맑은 고딕" w:hAnsi="맑은 고딕" w:cs="맑은 고딕"/>
-        </w:rPr>
-        <w:t xml:space="preserve">: You heard the crackling sound coming from chewing pieces of meat and bones. You are feeling short of breath and barely swallowing saliva. Panic-stricken for a moment, you unconsciously dropped onto the floor and your palms touched the rough ground full of dust, but could not even </w:t>
-      </w:r>
-      <w:proofErr w:type="spellStart"/>
-      <w:r>
-        <w:rPr>
-          <w:rFonts w:ascii="맑은 고딕" w:eastAsia="맑은 고딕" w:hAnsi="맑은 고딕" w:cs="맑은 고딕"/>
-        </w:rPr>
-        <w:t>realise</w:t>
-      </w:r>
-      <w:proofErr w:type="spellEnd"/>
-      <w:r>
-        <w:rPr>
-          <w:rFonts w:ascii="맑은 고딕" w:eastAsia="맑은 고딕" w:hAnsi="맑은 고딕" w:cs="맑은 고딕"/>
-        </w:rPr>
-        <w:t xml:space="preserve"> it.</w:t>
-      </w:r>
-    </w:p>
-    <w:p>
-      <w:pPr>
-        <w:jc w:val="left"/>
-        <w:rPr>
-          <w:rFonts w:ascii="맑은 고딕" w:eastAsia="맑은 고딕" w:hAnsi="맑은 고딕" w:cs="맑은 고딕"/>
-        </w:rPr>
-      </w:pPr>
-      <w:r>
-        <w:rPr>
-          <w:rFonts w:ascii="맑은 고딕" w:eastAsia="맑은 고딕" w:hAnsi="맑은 고딕" w:cs="맑은 고딕"/>
-        </w:rPr>
-        <w:t>You saw the zombie attacking someone, so you stepped back into the bush falteringly. You took a deep breath to calm down, and looked at the zombie to decide whether to fight or not. (</w:t>
-      </w:r>
-      <w:proofErr w:type="gramStart"/>
-      <w:r>
-        <w:rPr>
-          <w:rFonts w:ascii="맑은 고딕" w:eastAsia="맑은 고딕" w:hAnsi="맑은 고딕" w:cs="맑은 고딕"/>
-        </w:rPr>
-        <w:t>fight/ignore</w:t>
-      </w:r>
-      <w:proofErr w:type="gramEnd"/>
-      <w:r>
-        <w:rPr>
-          <w:rFonts w:ascii="맑은 고딕" w:eastAsia="맑은 고딕" w:hAnsi="맑은 고딕" w:cs="맑은 고딕"/>
-        </w:rPr>
-        <w:t xml:space="preserve">) After deciding that you would be able to win zombie, you ran out quickly and attacked. </w:t>
+        <w:t xml:space="preserve">uld be able to win zombie, you ran out quickly and attacked. </w:t>
       </w:r>
       <w:proofErr w:type="gramStart"/>
       <w:r>
@@ -1191,27 +1209,43 @@
         <w:rPr>
           <w:rFonts w:ascii="맑은 고딕" w:eastAsia="맑은 고딕" w:hAnsi="맑은 고딕" w:cs="맑은 고딕"/>
         </w:rPr>
-        <w:t xml:space="preserve">became stiff and bones and joints hardened as if your limbs were </w:t>
-      </w:r>
-      <w:proofErr w:type="spellStart"/>
-      <w:r>
-        <w:rPr>
-          <w:rFonts w:ascii="맑은 고딕" w:eastAsia="맑은 고딕" w:hAnsi="맑은 고딕" w:cs="맑은 고딕"/>
-        </w:rPr>
-        <w:t>binded</w:t>
-      </w:r>
-      <w:proofErr w:type="spellEnd"/>
-      <w:r>
-        <w:rPr>
-          <w:rFonts w:ascii="맑은 고딕" w:eastAsia="맑은 고딕" w:hAnsi="맑은 고딕" w:cs="맑은 고딕"/>
-        </w:rPr>
-        <w:t xml:space="preserve"> due to fear. Once you m</w:t>
-      </w:r>
-      <w:r>
-        <w:rPr>
-          <w:rFonts w:ascii="맑은 고딕" w:eastAsia="맑은 고딕" w:hAnsi="맑은 고딕" w:cs="맑은 고딕"/>
-        </w:rPr>
-        <w:t>ake a big enough sound, the zombie will find you. (</w:t>
+        <w:t>became stiff and bones and joints hardened as if your limbs were b</w:t>
+      </w:r>
+      <w:r>
+        <w:rPr>
+          <w:rFonts w:ascii="맑은 고딕" w:eastAsia="맑은 고딕" w:hAnsi="맑은 고딕" w:cs="맑은 고딕" w:hint="eastAsia"/>
+        </w:rPr>
+        <w:t>ound</w:t>
+      </w:r>
+      <w:r>
+        <w:rPr>
+          <w:rFonts w:ascii="맑은 고딕" w:eastAsia="맑은 고딕" w:hAnsi="맑은 고딕" w:cs="맑은 고딕"/>
+        </w:rPr>
+        <w:t xml:space="preserve"> due to fear. </w:t>
+      </w:r>
+      <w:r>
+        <w:rPr>
+          <w:rFonts w:ascii="맑은 고딕" w:eastAsia="맑은 고딕" w:hAnsi="맑은 고딕" w:cs="맑은 고딕" w:hint="eastAsia"/>
+        </w:rPr>
+        <w:t>Unfortunately,</w:t>
+      </w:r>
+      <w:r>
+        <w:rPr>
+          <w:rFonts w:ascii="맑은 고딕" w:eastAsia="맑은 고딕" w:hAnsi="맑은 고딕" w:cs="맑은 고딕"/>
+        </w:rPr>
+        <w:t xml:space="preserve"> zombie </w:t>
+      </w:r>
+      <w:r>
+        <w:rPr>
+          <w:rFonts w:ascii="맑은 고딕" w:eastAsia="맑은 고딕" w:hAnsi="맑은 고딕" w:cs="맑은 고딕" w:hint="eastAsia"/>
+        </w:rPr>
+        <w:t>noticed</w:t>
+      </w:r>
+      <w:r>
+        <w:rPr>
+          <w:rFonts w:ascii="맑은 고딕" w:eastAsia="맑은 고딕" w:hAnsi="맑은 고딕" w:cs="맑은 고딕"/>
+        </w:rPr>
+        <w:t xml:space="preserve"> you. (</w:t>
       </w:r>
       <w:proofErr w:type="gramStart"/>
       <w:r>

</xml_diff>